<commit_message>
made answer sheet pdf
</commit_message>
<xml_diff>
--- a/week8/lab8/Lab8_ColeBardin_AnswerSheet.docx
+++ b/week8/lab8/Lab8_ColeBardin_AnswerSheet.docx
@@ -2786,7 +2786,7 @@
                                 <w:color w:val="FF0000"/>
                                 <w:sz w:val="36"/>
                               </w:rPr>
-                              <w:t xml:space="preserve">_ _ </w:t>
+                              <w:t xml:space="preserve"> 4</w:t>
                             </w:r>
                             <w:r>
                               <w:rPr>
@@ -2794,15 +2794,7 @@
                                 <w:color w:val="FF0000"/>
                                 <w:sz w:val="36"/>
                               </w:rPr>
-                              <w:t>4</w:t>
-                            </w:r>
-                            <w:r>
-                              <w:rPr>
-                                <w:b/>
-                                <w:color w:val="FF0000"/>
-                                <w:sz w:val="36"/>
-                              </w:rPr>
-                              <w:t xml:space="preserve">_ _ </w:t>
+                              <w:t xml:space="preserve"> </w:t>
                             </w:r>
                             <w:r>
                               <w:rPr>
@@ -3200,7 +3192,7 @@
                           <w:color w:val="FF0000"/>
                           <w:sz w:val="36"/>
                         </w:rPr>
-                        <w:t xml:space="preserve">_ _ </w:t>
+                        <w:t xml:space="preserve"> 4</w:t>
                       </w:r>
                       <w:r>
                         <w:rPr>
@@ -3208,15 +3200,7 @@
                           <w:color w:val="FF0000"/>
                           <w:sz w:val="36"/>
                         </w:rPr>
-                        <w:t>4</w:t>
-                      </w:r>
-                      <w:r>
-                        <w:rPr>
-                          <w:b/>
-                          <w:color w:val="FF0000"/>
-                          <w:sz w:val="36"/>
-                        </w:rPr>
-                        <w:t xml:space="preserve">_ _ </w:t>
+                        <w:t xml:space="preserve"> </w:t>
                       </w:r>
                       <w:r>
                         <w:rPr>
@@ -4182,7 +4166,9 @@
                           <w:p>
                             <w:pPr>
                               <w:rPr>
-                                <w:color w:val="FF0000"/>
+                                <w:b/>
+                                <w:color w:val="FF0000"/>
+                                <w:sz w:val="36"/>
                               </w:rPr>
                             </w:pPr>
                             <w:r>
@@ -4233,15 +4219,7 @@
                               <w:rPr>
                                 <w:color w:val="FF0000"/>
                               </w:rPr>
-                              <w:t xml:space="preserve"> </w:t>
-                            </w:r>
-                            <w:r>
-                              <w:rPr>
-                                <w:b/>
-                                <w:color w:val="FF0000"/>
-                                <w:sz w:val="36"/>
-                              </w:rPr>
-                              <w:t>_</w:t>
+                              <w:tab/>
                             </w:r>
                             <w:r>
                               <w:rPr>
@@ -4257,7 +4235,7 @@
                                 <w:color w:val="FF0000"/>
                                 <w:sz w:val="36"/>
                               </w:rPr>
-                              <w:t xml:space="preserve"> _ _ _ </w:t>
+                              <w:tab/>
                             </w:r>
                             <w:r>
                               <w:rPr>
@@ -4313,38 +4291,25 @@
                               <w:rPr>
                                 <w:color w:val="FF0000"/>
                               </w:rPr>
-                              <w:t xml:space="preserve"> </w:t>
+                              <w:t xml:space="preserve">  </w:t>
                             </w:r>
                             <w:r>
                               <w:rPr>
-                                <w:color w:val="FF0000"/>
-                              </w:rPr>
-                              <w:t xml:space="preserve"> </w:t>
-                            </w:r>
-                            <w:r>
-                              <w:rPr>
-                                <w:b/>
-                                <w:color w:val="FF0000"/>
-                                <w:sz w:val="36"/>
-                              </w:rPr>
-                              <w:t>_</w:t>
-                            </w:r>
-                            <w:r>
-                              <w:rPr>
                                 <w:b/>
                                 <w:color w:val="FF0000"/>
                                 <w:sz w:val="36"/>
                               </w:rPr>
                               <w:t>0.947</w:t>
                             </w:r>
-                            <w:r>
+                          </w:p>
+                          <w:p>
+                            <w:pPr>
                               <w:rPr>
                                 <w:b/>
                                 <w:color w:val="FF0000"/>
                                 <w:sz w:val="36"/>
                               </w:rPr>
-                              <w:t xml:space="preserve"> _ _ _ </w:t>
-                            </w:r>
+                            </w:pPr>
                           </w:p>
                           <w:p>
                             <w:pPr>
@@ -4438,7 +4403,9 @@
                     <w:p>
                       <w:pPr>
                         <w:rPr>
+                          <w:b/>
                           <w:color w:val="FF0000"/>
+                          <w:sz w:val="36"/>
                         </w:rPr>
                       </w:pPr>
                       <w:r>
@@ -4489,7 +4456,7 @@
                         <w:rPr>
                           <w:color w:val="FF0000"/>
                         </w:rPr>
-                        <w:t xml:space="preserve"> </w:t>
+                        <w:tab/>
                       </w:r>
                       <w:r>
                         <w:rPr>
@@ -4497,7 +4464,7 @@
                           <w:color w:val="FF0000"/>
                           <w:sz w:val="36"/>
                         </w:rPr>
-                        <w:t>_</w:t>
+                        <w:t>4.6842</w:t>
                       </w:r>
                       <w:r>
                         <w:rPr>
@@ -4505,15 +4472,7 @@
                           <w:color w:val="FF0000"/>
                           <w:sz w:val="36"/>
                         </w:rPr>
-                        <w:t>4.6842</w:t>
-                      </w:r>
-                      <w:r>
-                        <w:rPr>
-                          <w:b/>
-                          <w:color w:val="FF0000"/>
-                          <w:sz w:val="36"/>
-                        </w:rPr>
-                        <w:t xml:space="preserve"> _ _ _ </w:t>
+                        <w:tab/>
                       </w:r>
                       <w:r>
                         <w:rPr>
@@ -4569,13 +4528,7 @@
                         <w:rPr>
                           <w:color w:val="FF0000"/>
                         </w:rPr>
-                        <w:t xml:space="preserve"> </w:t>
-                      </w:r>
-                      <w:r>
-                        <w:rPr>
-                          <w:color w:val="FF0000"/>
-                        </w:rPr>
-                        <w:t xml:space="preserve"> </w:t>
+                        <w:t xml:space="preserve">  </w:t>
                       </w:r>
                       <w:r>
                         <w:rPr>
@@ -4583,24 +4536,17 @@
                           <w:color w:val="FF0000"/>
                           <w:sz w:val="36"/>
                         </w:rPr>
-                        <w:t>_</w:t>
+                        <w:t>0.947</w:t>
                       </w:r>
-                      <w:r>
+                    </w:p>
+                    <w:p>
+                      <w:pPr>
                         <w:rPr>
                           <w:b/>
                           <w:color w:val="FF0000"/>
                           <w:sz w:val="36"/>
                         </w:rPr>
-                        <w:t>0.947</w:t>
-                      </w:r>
-                      <w:r>
-                        <w:rPr>
-                          <w:b/>
-                          <w:color w:val="FF0000"/>
-                          <w:sz w:val="36"/>
-                        </w:rPr>
-                        <w:t xml:space="preserve"> _ _ _ </w:t>
-                      </w:r>
+                      </w:pPr>
                     </w:p>
                     <w:p>
                       <w:pPr>

</xml_diff>

<commit_message>
fixed typo for question 3 answer
</commit_message>
<xml_diff>
--- a/week8/lab8/Lab8_ColeBardin_AnswerSheet.docx
+++ b/week8/lab8/Lab8_ColeBardin_AnswerSheet.docx
@@ -400,18 +400,8 @@
                                 <w:sz w:val="20"/>
                                 <w:szCs w:val="20"/>
                               </w:rPr>
-                              <w:t>y = [y1;y2</w:t>
+                              <w:t>y = [y1;y2];</w:t>
                             </w:r>
-                            <w:proofErr w:type="gramStart"/>
-                            <w:r>
-                              <w:rPr>
-                                <w:rFonts w:ascii="Monaco" w:hAnsi="Monaco"/>
-                                <w:sz w:val="20"/>
-                                <w:szCs w:val="20"/>
-                              </w:rPr>
-                              <w:t>];</w:t>
-                            </w:r>
-                            <w:proofErr w:type="gramEnd"/>
                           </w:p>
                           <w:p>
                             <w:pPr>
@@ -445,18 +435,8 @@
                                 <w:sz w:val="20"/>
                                 <w:szCs w:val="20"/>
                               </w:rPr>
-                              <w:t>D = [1, x1; 1, x2</w:t>
+                              <w:t>D = [1, x1; 1, x2];</w:t>
                             </w:r>
-                            <w:proofErr w:type="gramStart"/>
-                            <w:r>
-                              <w:rPr>
-                                <w:rFonts w:ascii="Monaco" w:hAnsi="Monaco"/>
-                                <w:sz w:val="20"/>
-                                <w:szCs w:val="20"/>
-                              </w:rPr>
-                              <w:t>];</w:t>
-                            </w:r>
-                            <w:proofErr w:type="gramEnd"/>
                           </w:p>
                           <w:p>
                             <w:pPr>
@@ -801,18 +781,8 @@
                           <w:sz w:val="20"/>
                           <w:szCs w:val="20"/>
                         </w:rPr>
-                        <w:t>y = [y1;y2</w:t>
+                        <w:t>y = [y1;y2];</w:t>
                       </w:r>
-                      <w:proofErr w:type="gramStart"/>
-                      <w:r>
-                        <w:rPr>
-                          <w:rFonts w:ascii="Monaco" w:hAnsi="Monaco"/>
-                          <w:sz w:val="20"/>
-                          <w:szCs w:val="20"/>
-                        </w:rPr>
-                        <w:t>];</w:t>
-                      </w:r>
-                      <w:proofErr w:type="gramEnd"/>
                     </w:p>
                     <w:p>
                       <w:pPr>
@@ -846,18 +816,8 @@
                           <w:sz w:val="20"/>
                           <w:szCs w:val="20"/>
                         </w:rPr>
-                        <w:t>D = [1, x1; 1, x2</w:t>
+                        <w:t>D = [1, x1; 1, x2];</w:t>
                       </w:r>
-                      <w:proofErr w:type="gramStart"/>
-                      <w:r>
-                        <w:rPr>
-                          <w:rFonts w:ascii="Monaco" w:hAnsi="Monaco"/>
-                          <w:sz w:val="20"/>
-                          <w:szCs w:val="20"/>
-                        </w:rPr>
-                        <w:t>];</w:t>
-                      </w:r>
-                      <w:proofErr w:type="gramEnd"/>
                     </w:p>
                     <w:p>
                       <w:pPr>
@@ -1227,6 +1187,9 @@
         <w:spacing w:before="0" w:after="0" w:line="240" w:lineRule="auto"/>
       </w:pPr>
       <w:r>
+        <w:rPr>
+          <w:noProof/>
+        </w:rPr>
         <w:drawing>
           <wp:inline distT="0" distB="0" distL="0" distR="0" wp14:anchorId="5FFD07CE" wp14:editId="613B3DE4">
             <wp:extent cx="4292302" cy="3836193"/>
@@ -1650,7 +1613,23 @@
                                 <w:sz w:val="20"/>
                                 <w:szCs w:val="20"/>
                               </w:rPr>
-                              <w:t>b = inv(D2*D)*</w:t>
+                              <w:t>b = inv(D</w:t>
+                            </w:r>
+                            <w:r>
+                              <w:rPr>
+                                <w:rFonts w:ascii="Monaco" w:hAnsi="Monaco"/>
+                                <w:sz w:val="20"/>
+                                <w:szCs w:val="20"/>
+                              </w:rPr>
+                              <w:t>2</w:t>
+                            </w:r>
+                            <w:r>
+                              <w:rPr>
+                                <w:rFonts w:ascii="Monaco" w:hAnsi="Monaco"/>
+                                <w:sz w:val="20"/>
+                                <w:szCs w:val="20"/>
+                              </w:rPr>
+                              <w:t>)*</w:t>
                             </w:r>
                             <w:r>
                               <w:rPr>
@@ -2172,7 +2151,23 @@
                           <w:sz w:val="20"/>
                           <w:szCs w:val="20"/>
                         </w:rPr>
-                        <w:t>b = inv(D2*D)*</w:t>
+                        <w:t>b = inv(D</w:t>
+                      </w:r>
+                      <w:r>
+                        <w:rPr>
+                          <w:rFonts w:ascii="Monaco" w:hAnsi="Monaco"/>
+                          <w:sz w:val="20"/>
+                          <w:szCs w:val="20"/>
+                        </w:rPr>
+                        <w:t>2</w:t>
+                      </w:r>
+                      <w:r>
+                        <w:rPr>
+                          <w:rFonts w:ascii="Monaco" w:hAnsi="Monaco"/>
+                          <w:sz w:val="20"/>
+                          <w:szCs w:val="20"/>
+                        </w:rPr>
+                        <w:t>)*</w:t>
                       </w:r>
                       <w:r>
                         <w:rPr>
@@ -5570,6 +5565,9 @@
         <w:spacing w:before="0" w:after="0" w:line="240" w:lineRule="auto"/>
       </w:pPr>
       <w:r>
+        <w:rPr>
+          <w:noProof/>
+        </w:rPr>
         <w:drawing>
           <wp:inline distT="0" distB="0" distL="0" distR="0" wp14:anchorId="1128A8F6" wp14:editId="0E22AEB7">
             <wp:extent cx="3603812" cy="3238477"/>
@@ -5783,6 +5781,9 @@
         <w:spacing w:before="0" w:after="0" w:line="240" w:lineRule="auto"/>
       </w:pPr>
       <w:r>
+        <w:rPr>
+          <w:noProof/>
+        </w:rPr>
         <w:drawing>
           <wp:inline distT="0" distB="0" distL="0" distR="0" wp14:anchorId="1589337A" wp14:editId="07FA0D8B">
             <wp:extent cx="3990761" cy="3560781"/>
@@ -5859,27 +5860,7 @@
           <w:sz w:val="21"/>
           <w:szCs w:val="20"/>
         </w:rPr>
-        <w:t xml:space="preserve"> Replace the sample with your completed graph showing the </w:t>
-      </w:r>
-      <w:proofErr w:type="spellStart"/>
-      <w:r>
-        <w:rPr>
-          <w:rFonts w:asciiTheme="minorHAnsi" w:hAnsiTheme="minorHAnsi"/>
-          <w:color w:val="FF0000"/>
-          <w:sz w:val="21"/>
-          <w:szCs w:val="20"/>
-        </w:rPr>
-        <w:t>gmsl</w:t>
-      </w:r>
-      <w:proofErr w:type="spellEnd"/>
-      <w:r>
-        <w:rPr>
-          <w:rFonts w:asciiTheme="minorHAnsi" w:hAnsiTheme="minorHAnsi"/>
-          <w:color w:val="FF0000"/>
-          <w:sz w:val="21"/>
-          <w:szCs w:val="20"/>
-        </w:rPr>
-        <w:t xml:space="preserve"> data in </w:t>
+        <w:t xml:space="preserve"> Replace the sample with your completed graph showing the gmsl data in </w:t>
       </w:r>
       <w:r>
         <w:rPr>
@@ -6002,6 +5983,9 @@
         <w:spacing w:before="0" w:after="0" w:line="240" w:lineRule="auto"/>
       </w:pPr>
       <w:r>
+        <w:rPr>
+          <w:noProof/>
+        </w:rPr>
         <w:drawing>
           <wp:inline distT="0" distB="0" distL="0" distR="0" wp14:anchorId="68F8E55E" wp14:editId="174EBC63">
             <wp:extent cx="5273201" cy="4636546"/>
@@ -6264,25 +6248,7 @@
           <w:sz w:val="20"/>
           <w:szCs w:val="20"/>
         </w:rPr>
-        <w:t xml:space="preserve"> to receive full credit. You have one more day, to submit the lab (but with a small penalty), and then the window closes for </w:t>
-      </w:r>
-      <w:proofErr w:type="gramStart"/>
-      <w:r>
-        <w:rPr>
-          <w:color w:val="FF0000"/>
-          <w:sz w:val="20"/>
-          <w:szCs w:val="20"/>
-        </w:rPr>
-        <w:t>good</w:t>
-      </w:r>
-      <w:proofErr w:type="gramEnd"/>
-      <w:r>
-        <w:rPr>
-          <w:color w:val="FF0000"/>
-          <w:sz w:val="20"/>
-          <w:szCs w:val="20"/>
-        </w:rPr>
-        <w:t xml:space="preserve"> and your grade will be zero.</w:t>
+        <w:t xml:space="preserve"> to receive full credit. You have one more day, to submit the lab (but with a small penalty), and then the window closes for good and your grade will be zero.</w:t>
       </w:r>
     </w:p>
     <w:p>

</xml_diff>